<commit_message>
update file by Nana
</commit_message>
<xml_diff>
--- a/Design&Diagram/EIOM-SRS-V.1.0.docx
+++ b/Design&Diagram/EIOM-SRS-V.1.0.docx
@@ -1700,7 +1700,37 @@
                 <w:color w:val="000000"/>
                 <w:szCs w:val="22"/>
               </w:rPr>
-              <w:t>EIOM-ProjectPlan-V.0.3.docx</w:t>
+              <w:t>EIOM-</w:t>
+            </w:r>
+            <w:r>
+              <w:rPr>
+                <w:rFonts w:ascii="Times New Roman" w:eastAsia="Times New Roman" w:hAnsi="Times New Roman" w:cs="Times New Roman"/>
+                <w:b/>
+                <w:bCs/>
+                <w:color w:val="000000"/>
+                <w:szCs w:val="22"/>
+              </w:rPr>
+              <w:t xml:space="preserve"> SRS</w:t>
+            </w:r>
+            <w:r>
+              <w:rPr>
+                <w:rFonts w:ascii="Times New Roman" w:eastAsia="Times New Roman" w:hAnsi="Times New Roman" w:cs="Times New Roman"/>
+                <w:b/>
+                <w:bCs/>
+                <w:color w:val="000000"/>
+                <w:szCs w:val="22"/>
+              </w:rPr>
+              <w:t xml:space="preserve"> </w:t>
+            </w:r>
+            <w:r>
+              <w:rPr>
+                <w:rFonts w:ascii="Times New Roman" w:eastAsia="Times New Roman" w:hAnsi="Times New Roman" w:cs="Times New Roman"/>
+                <w:b/>
+                <w:bCs/>
+                <w:color w:val="000000"/>
+                <w:szCs w:val="22"/>
+              </w:rPr>
+              <w:t>-V.0.3.docx</w:t>
             </w:r>
           </w:p>
         </w:tc>
@@ -2169,7 +2199,37 @@
                 <w:color w:val="000000"/>
                 <w:szCs w:val="22"/>
               </w:rPr>
-              <w:t>EIOM-ProjectPlan-V.0.4.docx</w:t>
+              <w:t>EIOM-</w:t>
+            </w:r>
+            <w:r>
+              <w:rPr>
+                <w:rFonts w:ascii="Times New Roman" w:eastAsia="Times New Roman" w:hAnsi="Times New Roman" w:cs="Times New Roman"/>
+                <w:b/>
+                <w:bCs/>
+                <w:color w:val="000000"/>
+                <w:szCs w:val="22"/>
+              </w:rPr>
+              <w:t xml:space="preserve"> SRS</w:t>
+            </w:r>
+            <w:r>
+              <w:rPr>
+                <w:rFonts w:ascii="Times New Roman" w:eastAsia="Times New Roman" w:hAnsi="Times New Roman" w:cs="Times New Roman"/>
+                <w:b/>
+                <w:bCs/>
+                <w:color w:val="000000"/>
+                <w:szCs w:val="22"/>
+              </w:rPr>
+              <w:t xml:space="preserve"> </w:t>
+            </w:r>
+            <w:r>
+              <w:rPr>
+                <w:rFonts w:ascii="Times New Roman" w:eastAsia="Times New Roman" w:hAnsi="Times New Roman" w:cs="Times New Roman"/>
+                <w:b/>
+                <w:bCs/>
+                <w:color w:val="000000"/>
+                <w:szCs w:val="22"/>
+              </w:rPr>
+              <w:t>-V.0.4.docx</w:t>
             </w:r>
           </w:p>
         </w:tc>
@@ -2620,7 +2680,37 @@
                 <w:color w:val="000000"/>
                 <w:szCs w:val="22"/>
               </w:rPr>
-              <w:t>EIOM-ProjectPlan-V.0.5.docx</w:t>
+              <w:t>EIOM-</w:t>
+            </w:r>
+            <w:r>
+              <w:rPr>
+                <w:rFonts w:ascii="Times New Roman" w:eastAsia="Times New Roman" w:hAnsi="Times New Roman" w:cs="Times New Roman"/>
+                <w:b/>
+                <w:bCs/>
+                <w:color w:val="000000"/>
+                <w:szCs w:val="22"/>
+              </w:rPr>
+              <w:t xml:space="preserve"> SRS</w:t>
+            </w:r>
+            <w:r>
+              <w:rPr>
+                <w:rFonts w:ascii="Times New Roman" w:eastAsia="Times New Roman" w:hAnsi="Times New Roman" w:cs="Times New Roman"/>
+                <w:b/>
+                <w:bCs/>
+                <w:color w:val="000000"/>
+                <w:szCs w:val="22"/>
+              </w:rPr>
+              <w:t xml:space="preserve"> </w:t>
+            </w:r>
+            <w:r>
+              <w:rPr>
+                <w:rFonts w:ascii="Times New Roman" w:eastAsia="Times New Roman" w:hAnsi="Times New Roman" w:cs="Times New Roman"/>
+                <w:b/>
+                <w:bCs/>
+                <w:color w:val="000000"/>
+                <w:szCs w:val="22"/>
+              </w:rPr>
+              <w:t>-V.0.5.docx</w:t>
             </w:r>
           </w:p>
         </w:tc>
@@ -3065,7 +3155,37 @@
                 <w:color w:val="000000"/>
                 <w:szCs w:val="22"/>
               </w:rPr>
-              <w:t>EIOM-ProjectPlan-V.0.6.docx</w:t>
+              <w:t>EIOM-</w:t>
+            </w:r>
+            <w:r>
+              <w:rPr>
+                <w:rFonts w:ascii="Times New Roman" w:eastAsia="Times New Roman" w:hAnsi="Times New Roman" w:cs="Times New Roman"/>
+                <w:b/>
+                <w:bCs/>
+                <w:color w:val="000000"/>
+                <w:szCs w:val="22"/>
+              </w:rPr>
+              <w:t xml:space="preserve"> SRS</w:t>
+            </w:r>
+            <w:r>
+              <w:rPr>
+                <w:rFonts w:ascii="Times New Roman" w:eastAsia="Times New Roman" w:hAnsi="Times New Roman" w:cs="Times New Roman"/>
+                <w:b/>
+                <w:bCs/>
+                <w:color w:val="000000"/>
+                <w:szCs w:val="22"/>
+              </w:rPr>
+              <w:t xml:space="preserve"> </w:t>
+            </w:r>
+            <w:r>
+              <w:rPr>
+                <w:rFonts w:ascii="Times New Roman" w:eastAsia="Times New Roman" w:hAnsi="Times New Roman" w:cs="Times New Roman"/>
+                <w:b/>
+                <w:bCs/>
+                <w:color w:val="000000"/>
+                <w:szCs w:val="22"/>
+              </w:rPr>
+              <w:t>-V.0.6.docx</w:t>
             </w:r>
           </w:p>
         </w:tc>
@@ -3491,7 +3611,37 @@
                 <w:color w:val="000000"/>
                 <w:szCs w:val="22"/>
               </w:rPr>
-              <w:t>EIOM-ProjectPlan-V.</w:t>
+              <w:t>EIOM-</w:t>
+            </w:r>
+            <w:r>
+              <w:rPr>
+                <w:rFonts w:ascii="Times New Roman" w:eastAsia="Times New Roman" w:hAnsi="Times New Roman" w:cs="Times New Roman"/>
+                <w:b/>
+                <w:bCs/>
+                <w:color w:val="000000"/>
+                <w:szCs w:val="22"/>
+              </w:rPr>
+              <w:t xml:space="preserve"> SRS</w:t>
+            </w:r>
+            <w:r>
+              <w:rPr>
+                <w:rFonts w:ascii="Times New Roman" w:eastAsia="Times New Roman" w:hAnsi="Times New Roman" w:cs="Times New Roman"/>
+                <w:b/>
+                <w:bCs/>
+                <w:color w:val="000000"/>
+                <w:szCs w:val="22"/>
+              </w:rPr>
+              <w:t xml:space="preserve"> </w:t>
+            </w:r>
+            <w:r>
+              <w:rPr>
+                <w:rFonts w:ascii="Times New Roman" w:eastAsia="Times New Roman" w:hAnsi="Times New Roman" w:cs="Times New Roman"/>
+                <w:b/>
+                <w:bCs/>
+                <w:color w:val="000000"/>
+                <w:szCs w:val="22"/>
+              </w:rPr>
+              <w:t>-V.</w:t>
             </w:r>
             <w:r>
               <w:rPr>
@@ -3964,8 +4114,6 @@
             </w:rPr>
             <w:t>Table of Content</w:t>
           </w:r>
-          <w:bookmarkStart w:id="0" w:name="_GoBack"/>
-          <w:bookmarkEnd w:id="0"/>
         </w:p>
         <w:p>
           <w:pPr>
@@ -4409,6 +4557,8 @@
               </w:rPr>
               <w:tab/>
             </w:r>
+            <w:bookmarkStart w:id="0" w:name="_GoBack"/>
+            <w:bookmarkEnd w:id="0"/>
             <w:r>
               <w:rPr>
                 <w:rStyle w:val="a8"/>
@@ -34319,7 +34469,7 @@
 </file>
 
 <file path=customXml/itemProps1.xml><?xml version="1.0" encoding="utf-8"?>
-<ds:datastoreItem xmlns:ds="http://schemas.openxmlformats.org/officeDocument/2006/customXml" ds:itemID="{4BCBC254-5B14-4900-B36B-E008C85C2F1D}">
+<ds:datastoreItem xmlns:ds="http://schemas.openxmlformats.org/officeDocument/2006/customXml" ds:itemID="{AC66C9DA-CECA-4850-9511-97A4E3662721}">
   <ds:schemaRefs>
     <ds:schemaRef ds:uri="http://schemas.openxmlformats.org/officeDocument/2006/bibliography"/>
   </ds:schemaRefs>

</xml_diff>